<commit_message>
Fixed an oversight with the sampleProgram1Unix.c comments.
</commit_message>
<xml_diff>
--- a/OS Lab2 Processes/OS Lab2 Processes.docx
+++ b/OS Lab2 Processes/OS Lab2 Processes.docx
@@ -54,6 +54,255 @@
           <w:szCs w:val="24"/>
         </w:rPr>
         <w:t>Justyn P. Durnford</w:t>
+      </w:r>
+    </w:p>
+    <w:p>
+      <w:pPr>
+        <w:spacing w:line="240" w:lineRule="auto"/>
+        <w:rPr>
+          <w:rFonts w:ascii="Times New Roman" w:hAnsi="Times New Roman" w:cs="Times New Roman"/>
+          <w:sz w:val="24"/>
+          <w:szCs w:val="24"/>
+        </w:rPr>
+      </w:pPr>
+    </w:p>
+    <w:p>
+      <w:pPr>
+        <w:spacing w:line="480" w:lineRule="auto"/>
+        <w:rPr>
+          <w:rFonts w:ascii="Times New Roman" w:hAnsi="Times New Roman" w:cs="Times New Roman"/>
+          <w:sz w:val="24"/>
+          <w:szCs w:val="24"/>
+        </w:rPr>
+      </w:pPr>
+      <w:r>
+        <w:rPr>
+          <w:rFonts w:ascii="Times New Roman" w:hAnsi="Times New Roman" w:cs="Times New Roman"/>
+          <w:sz w:val="24"/>
+          <w:szCs w:val="24"/>
+        </w:rPr>
+        <w:tab/>
+        <w:t xml:space="preserve">To complete this lab assignment, I had to rewrite some of the given code to compile correctly. At the same time, I also </w:t>
+      </w:r>
+      <w:r>
+        <w:rPr>
+          <w:rFonts w:ascii="Times New Roman" w:hAnsi="Times New Roman" w:cs="Times New Roman"/>
+          <w:sz w:val="24"/>
+          <w:szCs w:val="24"/>
+        </w:rPr>
+        <w:t xml:space="preserve">swapped the bodies of the </w:t>
+      </w:r>
+      <w:proofErr w:type="gramStart"/>
+      <w:r>
+        <w:rPr>
+          <w:rFonts w:ascii="Consolas" w:hAnsi="Consolas" w:cs="Times New Roman"/>
+          <w:sz w:val="24"/>
+          <w:szCs w:val="24"/>
+        </w:rPr>
+        <w:t>main(</w:t>
+      </w:r>
+      <w:proofErr w:type="gramEnd"/>
+      <w:r>
+        <w:rPr>
+          <w:rFonts w:ascii="Consolas" w:hAnsi="Consolas" w:cs="Times New Roman"/>
+          <w:sz w:val="24"/>
+          <w:szCs w:val="24"/>
+        </w:rPr>
+        <w:t>)</w:t>
+      </w:r>
+      <w:r>
+        <w:rPr>
+          <w:rFonts w:ascii="Times New Roman" w:hAnsi="Times New Roman" w:cs="Times New Roman"/>
+          <w:sz w:val="24"/>
+          <w:szCs w:val="24"/>
+        </w:rPr>
+        <w:t xml:space="preserve"> and</w:t>
+      </w:r>
+      <w:r>
+        <w:rPr>
+          <w:rFonts w:ascii="Consolas" w:hAnsi="Consolas" w:cs="Times New Roman"/>
+          <w:sz w:val="24"/>
+          <w:szCs w:val="24"/>
+        </w:rPr>
+        <w:t xml:space="preserve"> </w:t>
+      </w:r>
+      <w:proofErr w:type="spellStart"/>
+      <w:r>
+        <w:rPr>
+          <w:rFonts w:ascii="Consolas" w:hAnsi="Consolas" w:cs="Times New Roman"/>
+          <w:sz w:val="24"/>
+          <w:szCs w:val="24"/>
+        </w:rPr>
+        <w:t>sigHandler</w:t>
+      </w:r>
+      <w:proofErr w:type="spellEnd"/>
+      <w:r>
+        <w:rPr>
+          <w:rFonts w:ascii="Consolas" w:hAnsi="Consolas" w:cs="Times New Roman"/>
+          <w:sz w:val="24"/>
+          <w:szCs w:val="24"/>
+        </w:rPr>
+        <w:t xml:space="preserve">() </w:t>
+      </w:r>
+      <w:r>
+        <w:rPr>
+          <w:rFonts w:ascii="Times New Roman" w:hAnsi="Times New Roman" w:cs="Times New Roman"/>
+          <w:sz w:val="24"/>
+          <w:szCs w:val="24"/>
+        </w:rPr>
+        <w:t xml:space="preserve">functions and adjusted some of the </w:t>
+      </w:r>
+      <w:proofErr w:type="spellStart"/>
+      <w:r>
+        <w:rPr>
+          <w:rFonts w:ascii="Consolas" w:hAnsi="Consolas" w:cs="Times New Roman"/>
+          <w:sz w:val="24"/>
+          <w:szCs w:val="24"/>
+        </w:rPr>
+        <w:t>printf</w:t>
+      </w:r>
+      <w:proofErr w:type="spellEnd"/>
+      <w:r>
+        <w:rPr>
+          <w:rFonts w:ascii="Consolas" w:hAnsi="Consolas" w:cs="Times New Roman"/>
+          <w:sz w:val="24"/>
+          <w:szCs w:val="24"/>
+        </w:rPr>
+        <w:t>()</w:t>
+      </w:r>
+      <w:r>
+        <w:rPr>
+          <w:rFonts w:ascii="Times New Roman" w:hAnsi="Times New Roman" w:cs="Times New Roman"/>
+          <w:sz w:val="24"/>
+          <w:szCs w:val="24"/>
+        </w:rPr>
+        <w:t xml:space="preserve"> messages to be more readable. Lastly, in an attempt to enhance my own experience, I also wrote a new file that will compile on Windows rather than Unix. Because I have both of them in the same Visual Studio project folder, I added some preprocessor macros to ensure the right file gets compiled depending on the operating system I am actively using. </w:t>
+      </w:r>
+      <w:r>
+        <w:rPr>
+          <w:rFonts w:ascii="Times New Roman" w:hAnsi="Times New Roman" w:cs="Times New Roman"/>
+          <w:sz w:val="24"/>
+          <w:szCs w:val="24"/>
+        </w:rPr>
+        <w:t xml:space="preserve">The output and behavior of the files are identical, though I had to substitute the Unix </w:t>
+      </w:r>
+      <w:proofErr w:type="gramStart"/>
+      <w:r>
+        <w:rPr>
+          <w:rFonts w:ascii="Consolas" w:hAnsi="Consolas" w:cs="Times New Roman"/>
+          <w:sz w:val="24"/>
+          <w:szCs w:val="24"/>
+        </w:rPr>
+        <w:t>pause(</w:t>
+      </w:r>
+      <w:proofErr w:type="gramEnd"/>
+      <w:r>
+        <w:rPr>
+          <w:rFonts w:ascii="Consolas" w:hAnsi="Consolas" w:cs="Times New Roman"/>
+          <w:sz w:val="24"/>
+          <w:szCs w:val="24"/>
+        </w:rPr>
+        <w:t>)</w:t>
+      </w:r>
+      <w:r>
+        <w:rPr>
+          <w:rFonts w:ascii="Times New Roman" w:hAnsi="Times New Roman" w:cs="Times New Roman"/>
+          <w:sz w:val="24"/>
+          <w:szCs w:val="24"/>
+        </w:rPr>
+        <w:t xml:space="preserve"> function with an infinite while-loop in the Windows program, as the Windows equivalent, </w:t>
+      </w:r>
+      <w:r>
+        <w:rPr>
+          <w:rFonts w:ascii="Consolas" w:hAnsi="Consolas" w:cs="Times New Roman"/>
+          <w:sz w:val="24"/>
+          <w:szCs w:val="24"/>
+        </w:rPr>
+        <w:t>system(</w:t>
+      </w:r>
+      <w:r>
+        <w:rPr>
+          <w:rFonts w:ascii="Consolas" w:hAnsi="Consolas" w:cs="Times New Roman"/>
+          <w:sz w:val="24"/>
+          <w:szCs w:val="24"/>
+        </w:rPr>
+        <w:t>"</w:t>
+      </w:r>
+      <w:r>
+        <w:rPr>
+          <w:rFonts w:ascii="Consolas" w:hAnsi="Consolas" w:cs="Times New Roman"/>
+          <w:sz w:val="24"/>
+          <w:szCs w:val="24"/>
+        </w:rPr>
+        <w:t>pause</w:t>
+      </w:r>
+      <w:r>
+        <w:rPr>
+          <w:rFonts w:ascii="Consolas" w:hAnsi="Consolas" w:cs="Times New Roman"/>
+          <w:sz w:val="24"/>
+          <w:szCs w:val="24"/>
+        </w:rPr>
+        <w:t>"</w:t>
+      </w:r>
+      <w:r>
+        <w:rPr>
+          <w:rFonts w:ascii="Consolas" w:hAnsi="Consolas" w:cs="Times New Roman"/>
+          <w:sz w:val="24"/>
+          <w:szCs w:val="24"/>
+        </w:rPr>
+        <w:t>)</w:t>
+      </w:r>
+      <w:r>
+        <w:rPr>
+          <w:rFonts w:ascii="Times New Roman" w:hAnsi="Times New Roman" w:cs="Times New Roman"/>
+          <w:sz w:val="24"/>
+          <w:szCs w:val="24"/>
+        </w:rPr>
+        <w:t>,</w:t>
+      </w:r>
+      <w:r>
+        <w:rPr>
+          <w:rFonts w:ascii="Times New Roman" w:hAnsi="Times New Roman" w:cs="Times New Roman"/>
+          <w:sz w:val="24"/>
+          <w:szCs w:val="24"/>
+        </w:rPr>
+        <w:t xml:space="preserve"> does not behave in the same way when ran in Windows </w:t>
+      </w:r>
+      <w:proofErr w:type="spellStart"/>
+      <w:r>
+        <w:rPr>
+          <w:rFonts w:ascii="Times New Roman" w:hAnsi="Times New Roman" w:cs="Times New Roman"/>
+          <w:sz w:val="24"/>
+          <w:szCs w:val="24"/>
+        </w:rPr>
+        <w:t>Powershell</w:t>
+      </w:r>
+      <w:proofErr w:type="spellEnd"/>
+      <w:r>
+        <w:rPr>
+          <w:rFonts w:ascii="Times New Roman" w:hAnsi="Times New Roman" w:cs="Times New Roman"/>
+          <w:sz w:val="24"/>
+          <w:szCs w:val="24"/>
+        </w:rPr>
+        <w:t>. Both files, “sampleProgram1Unix.C” and “sampleProgram1Windows.C” will be handed in the same folder as this document.</w:t>
+      </w:r>
+    </w:p>
+    <w:p>
+      <w:pPr>
+        <w:spacing w:line="480" w:lineRule="auto"/>
+        <w:rPr>
+          <w:rFonts w:ascii="Times New Roman" w:hAnsi="Times New Roman" w:cs="Times New Roman"/>
+          <w:sz w:val="24"/>
+          <w:szCs w:val="24"/>
+        </w:rPr>
+      </w:pPr>
+      <w:r>
+        <w:rPr>
+          <w:rFonts w:ascii="Times New Roman" w:hAnsi="Times New Roman" w:cs="Times New Roman"/>
+          <w:sz w:val="24"/>
+          <w:szCs w:val="24"/>
+        </w:rPr>
+        <w:tab/>
       </w:r>
     </w:p>
     <w:sectPr>

</xml_diff>